<commit_message>
Pronoun changes with the title of the person in templates Herr Frau
</commit_message>
<xml_diff>
--- a/word_templates/cold_postmail_1.docx
+++ b/word_templates/cold_postmail_1.docx
@@ -140,15 +140,15 @@
           <w:sz w:val="24"/>
           <w:szCs w:val="24"/>
         </w:rPr>
-        <w:t xml:space="preserve">Sehr geehrter </w:t>
-      </w:r>
-      <w:r>
-        <w:rPr>
-          <w:rStyle w:val="Ohne"/>
-          <w:sz w:val="24"/>
-          <w:szCs w:val="24"/>
-        </w:rPr>
-        <w:t xml:space="preserve">{{ title }} {{ </w:t>
+        <w:t xml:space="preserve">Sehr </w:t>
+      </w:r>
+      <w:r>
+        <w:rPr>
+          <w:rStyle w:val="Ohne"/>
+          <w:sz w:val="24"/>
+          <w:szCs w:val="24"/>
+        </w:rPr>
+        <w:t xml:space="preserve">{% </w:t>
       </w:r>
       <w:proofErr w:type="spellStart"/>
       <w:r>
@@ -157,7 +157,7 @@
           <w:sz w:val="24"/>
           <w:szCs w:val="24"/>
         </w:rPr>
-        <w:t>last_name</w:t>
+        <w:t>if</w:t>
       </w:r>
       <w:proofErr w:type="spellEnd"/>
       <w:r>
@@ -166,18 +166,184 @@
           <w:sz w:val="24"/>
           <w:szCs w:val="24"/>
         </w:rPr>
-        <w:t xml:space="preserve"> }}</w:t>
-      </w:r>
-      <w:r>
-        <w:rPr>
-          <w:rStyle w:val="Ohne"/>
-          <w:sz w:val="24"/>
-          <w:szCs w:val="24"/>
-        </w:rPr>
-        <w:t>,</w:t>
+        <w:t xml:space="preserve">  title == </w:t>
+      </w:r>
+      <w:r>
+        <w:rPr>
+          <w:rStyle w:val="Ohne"/>
+          <w:sz w:val="24"/>
+          <w:szCs w:val="24"/>
+        </w:rPr>
+        <w:t>‘</w:t>
+      </w:r>
+      <w:r>
+        <w:rPr>
+          <w:rStyle w:val="Ohne"/>
+          <w:sz w:val="24"/>
+          <w:szCs w:val="24"/>
+        </w:rPr>
+        <w:t>Her</w:t>
+      </w:r>
+      <w:r>
+        <w:rPr>
+          <w:rStyle w:val="Ohne"/>
+          <w:sz w:val="24"/>
+          <w:szCs w:val="24"/>
+        </w:rPr>
+        <w:t>r‘</w:t>
+      </w:r>
+      <w:r>
+        <w:rPr>
+          <w:rStyle w:val="Ohne"/>
+          <w:sz w:val="24"/>
+          <w:szCs w:val="24"/>
+        </w:rPr>
+        <w:t xml:space="preserve"> %}</w:t>
+      </w:r>
+      <w:r>
+        <w:rPr>
+          <w:rStyle w:val="Ohne"/>
+          <w:sz w:val="24"/>
+          <w:szCs w:val="24"/>
+        </w:rPr>
+        <w:t>geehrter</w:t>
+      </w:r>
+      <w:r>
+        <w:rPr>
+          <w:rStyle w:val="Ohne"/>
+          <w:sz w:val="24"/>
+          <w:szCs w:val="24"/>
+        </w:rPr>
+        <w:t xml:space="preserve">{% </w:t>
+      </w:r>
+      <w:proofErr w:type="spellStart"/>
+      <w:r>
+        <w:rPr>
+          <w:rStyle w:val="Ohne"/>
+          <w:sz w:val="24"/>
+          <w:szCs w:val="24"/>
+        </w:rPr>
+        <w:t>elif</w:t>
+      </w:r>
+      <w:proofErr w:type="spellEnd"/>
+      <w:r>
+        <w:rPr>
+          <w:rStyle w:val="Ohne"/>
+          <w:sz w:val="24"/>
+          <w:szCs w:val="24"/>
+        </w:rPr>
+        <w:t xml:space="preserve">  </w:t>
+      </w:r>
+      <w:r>
+        <w:rPr>
+          <w:rStyle w:val="Ohne"/>
+          <w:sz w:val="24"/>
+          <w:szCs w:val="24"/>
+        </w:rPr>
+        <w:t xml:space="preserve">title </w:t>
+      </w:r>
+      <w:r>
+        <w:rPr>
+          <w:rStyle w:val="Ohne"/>
+          <w:sz w:val="24"/>
+          <w:szCs w:val="24"/>
+        </w:rPr>
+        <w:t xml:space="preserve">== </w:t>
       </w:r>
       <w:bookmarkStart w:id="0" w:name="_GoBack"/>
       <w:bookmarkEnd w:id="0"/>
+      <w:r>
+        <w:rPr>
+          <w:rStyle w:val="Ohne"/>
+          <w:sz w:val="24"/>
+          <w:szCs w:val="24"/>
+        </w:rPr>
+        <w:t>‘</w:t>
+      </w:r>
+      <w:r>
+        <w:rPr>
+          <w:rStyle w:val="Ohne"/>
+          <w:sz w:val="24"/>
+          <w:szCs w:val="24"/>
+        </w:rPr>
+        <w:t>Frau</w:t>
+      </w:r>
+      <w:r>
+        <w:rPr>
+          <w:rStyle w:val="Ohne"/>
+          <w:sz w:val="24"/>
+          <w:szCs w:val="24"/>
+        </w:rPr>
+        <w:t>‘</w:t>
+      </w:r>
+      <w:r>
+        <w:rPr>
+          <w:rStyle w:val="Ohne"/>
+          <w:sz w:val="24"/>
+          <w:szCs w:val="24"/>
+        </w:rPr>
+        <w:t xml:space="preserve"> %}geehrte{% </w:t>
+      </w:r>
+      <w:proofErr w:type="spellStart"/>
+      <w:r>
+        <w:rPr>
+          <w:rStyle w:val="Ohne"/>
+          <w:sz w:val="24"/>
+          <w:szCs w:val="24"/>
+        </w:rPr>
+        <w:t>endif</w:t>
+      </w:r>
+      <w:proofErr w:type="spellEnd"/>
+      <w:r>
+        <w:rPr>
+          <w:rStyle w:val="Ohne"/>
+          <w:sz w:val="24"/>
+          <w:szCs w:val="24"/>
+        </w:rPr>
+        <w:t xml:space="preserve"> %}</w:t>
+      </w:r>
+      <w:r>
+        <w:rPr>
+          <w:rStyle w:val="Ohne"/>
+          <w:sz w:val="24"/>
+          <w:szCs w:val="24"/>
+        </w:rPr>
+        <w:t xml:space="preserve"> </w:t>
+      </w:r>
+      <w:r>
+        <w:rPr>
+          <w:rStyle w:val="Ohne"/>
+          <w:sz w:val="24"/>
+          <w:szCs w:val="24"/>
+        </w:rPr>
+        <w:t xml:space="preserve">{{ title }} {{ </w:t>
+      </w:r>
+      <w:proofErr w:type="spellStart"/>
+      <w:r>
+        <w:rPr>
+          <w:rStyle w:val="Ohne"/>
+          <w:sz w:val="24"/>
+          <w:szCs w:val="24"/>
+        </w:rPr>
+        <w:t>last_name</w:t>
+      </w:r>
+      <w:proofErr w:type="spellEnd"/>
+      <w:r>
+        <w:rPr>
+          <w:rStyle w:val="Ohne"/>
+          <w:sz w:val="24"/>
+          <w:szCs w:val="24"/>
+        </w:rPr>
+        <w:t xml:space="preserve"> }}</w:t>
+      </w:r>
+      <w:r>
+        <w:rPr>
+          <w:rStyle w:val="Ohne"/>
+          <w:sz w:val="24"/>
+          <w:szCs w:val="24"/>
+        </w:rPr>
+        <w:t>,</w:t>
+      </w:r>
     </w:p>
     <w:p>
       <w:pPr>
@@ -1537,7 +1703,7 @@
               </wp:anchor>
             </w:drawing>
           </mc:Choice>
-          <mc:Fallback xmlns:w16cex="http://schemas.microsoft.com/office/word/2018/wordml/cex" xmlns:w16="http://schemas.microsoft.com/office/word/2018/wordml">
+          <mc:Fallback xmlns:w16="http://schemas.microsoft.com/office/word/2018/wordml" xmlns:w16cex="http://schemas.microsoft.com/office/word/2018/wordml/cex">
             <w:pict>
               <v:shapetype w14:anchorId="74FE8339" id="_x0000_t202" coordsize="21600,21600" o:spt="202" path="m,l,21600r21600,l21600,xe">
                 <v:stroke joinstyle="miter"/>
@@ -1858,7 +2024,7 @@
               </wp:anchor>
             </w:drawing>
           </mc:Choice>
-          <mc:Fallback xmlns:w16cex="http://schemas.microsoft.com/office/word/2018/wordml/cex" xmlns:w16="http://schemas.microsoft.com/office/word/2018/wordml">
+          <mc:Fallback xmlns:w16="http://schemas.microsoft.com/office/word/2018/wordml" xmlns:w16cex="http://schemas.microsoft.com/office/word/2018/wordml/cex">
             <w:pict>
               <v:shape w14:anchorId="58F652DB" id="_x0000_s1027" type="#_x0000_t202" style="position:absolute;margin-left:348.55pt;margin-top:13.05pt;width:141pt;height:20.4pt;z-index:251665408;visibility:visible;mso-wrap-style:square;mso-width-percent:0;mso-height-percent:0;mso-wrap-distance-left:9pt;mso-wrap-distance-top:3.6pt;mso-wrap-distance-right:9pt;mso-wrap-distance-bottom:3.6pt;mso-position-horizontal:absolute;mso-position-horizontal-relative:text;mso-position-vertical:absolute;mso-position-vertical-relative:text;mso-width-percent:0;mso-height-percent:0;mso-width-relative:margin;mso-height-relative:margin;v-text-anchor:top" o:gfxdata="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" strokecolor="white [3212]">
                 <v:textbox>

</xml_diff>